<commit_message>
Added goal G6 regarding recieving accident reports from authorities
</commit_message>
<xml_diff>
--- a/RASD/Goals_formalized.docx
+++ b/RASD/Goals_formalized.docx
@@ -116,35 +116,22 @@
           <w:sz w:val="32"/>
           <w:szCs w:val="32"/>
         </w:rPr>
-        <w:t xml:space="preserve">G5: Authorities should have access to </w:t>
-      </w:r>
-      <w:r>
-        <w:rPr>
-          <w:sz w:val="32"/>
-          <w:szCs w:val="32"/>
-        </w:rPr>
-        <w:t>refined data</w:t>
-      </w:r>
-      <w:r>
-        <w:rPr>
-          <w:sz w:val="32"/>
-          <w:szCs w:val="32"/>
-        </w:rPr>
-        <w:t xml:space="preserve"> related to</w:t>
-      </w:r>
-      <w:r>
-        <w:rPr>
-          <w:sz w:val="32"/>
-          <w:szCs w:val="32"/>
-        </w:rPr>
-        <w:t xml:space="preserve"> </w:t>
-      </w:r>
-      <w:r>
-        <w:rPr>
-          <w:sz w:val="32"/>
-          <w:szCs w:val="32"/>
-        </w:rPr>
-        <w:t>committed violation</w:t>
+        <w:t>G5: Authorities should have access to refined data related to committed violation</w:t>
+      </w:r>
+    </w:p>
+    <w:p>
+      <w:pPr>
+        <w:rPr>
+          <w:sz w:val="32"/>
+          <w:szCs w:val="32"/>
+        </w:rPr>
+      </w:pPr>
+      <w:r>
+        <w:rPr>
+          <w:sz w:val="32"/>
+          <w:szCs w:val="32"/>
+        </w:rPr>
+        <w:t>G6: Authorities should be able to communicate accident reports</w:t>
       </w:r>
       <w:bookmarkStart w:id="0" w:name="_GoBack"/>
       <w:bookmarkEnd w:id="0"/>
@@ -283,6 +270,7 @@
     <w:lsdException w:name="HTML Sample" w:semiHidden="1" w:unhideWhenUsed="1"/>
     <w:lsdException w:name="HTML Typewriter" w:semiHidden="1" w:unhideWhenUsed="1"/>
     <w:lsdException w:name="HTML Variable" w:semiHidden="1" w:unhideWhenUsed="1"/>
+    <w:lsdException w:name="Normal Table" w:semiHidden="1" w:unhideWhenUsed="1"/>
     <w:lsdException w:name="annotation subject" w:semiHidden="1" w:unhideWhenUsed="1"/>
     <w:lsdException w:name="No List" w:semiHidden="1" w:unhideWhenUsed="1"/>
     <w:lsdException w:name="Outline List 1" w:semiHidden="1" w:unhideWhenUsed="1"/>
@@ -327,6 +315,7 @@
     <w:lsdException w:name="Table Professional" w:semiHidden="1" w:unhideWhenUsed="1"/>
     <w:lsdException w:name="Table Subtle 1" w:semiHidden="1" w:unhideWhenUsed="1"/>
     <w:lsdException w:name="Table Subtle 2" w:semiHidden="1" w:unhideWhenUsed="1"/>
+    <w:lsdException w:name="Table Web 1" w:semiHidden="1" w:unhideWhenUsed="1"/>
     <w:lsdException w:name="Table Web 2" w:semiHidden="1" w:unhideWhenUsed="1"/>
     <w:lsdException w:name="Table Web 3" w:semiHidden="1" w:unhideWhenUsed="1"/>
     <w:lsdException w:name="Balloon Text" w:semiHidden="1" w:unhideWhenUsed="1"/>

</xml_diff>

<commit_message>
EDIT: removed goal G6
</commit_message>
<xml_diff>
--- a/RASD/Goals_formalized.docx
+++ b/RASD/Goals_formalized.docx
@@ -117,21 +117,6 @@
           <w:szCs w:val="32"/>
         </w:rPr>
         <w:t>G5: Authorities should have access to refined data related to committed violation</w:t>
-      </w:r>
-    </w:p>
-    <w:p>
-      <w:pPr>
-        <w:rPr>
-          <w:sz w:val="32"/>
-          <w:szCs w:val="32"/>
-        </w:rPr>
-      </w:pPr>
-      <w:r>
-        <w:rPr>
-          <w:sz w:val="32"/>
-          <w:szCs w:val="32"/>
-        </w:rPr>
-        <w:t>G6: Authorities should be able to communicate accident reports</w:t>
       </w:r>
       <w:bookmarkStart w:id="0" w:name="_GoBack"/>
       <w:bookmarkEnd w:id="0"/>

</xml_diff>

<commit_message>
EDIT: added goal G6 for viewing report history
</commit_message>
<xml_diff>
--- a/RASD/Goals_formalized.docx
+++ b/RASD/Goals_formalized.docx
@@ -117,6 +117,21 @@
           <w:szCs w:val="32"/>
         </w:rPr>
         <w:t>G5: Authorities should have access to refined data related to committed violation</w:t>
+      </w:r>
+    </w:p>
+    <w:p>
+      <w:pPr>
+        <w:rPr>
+          <w:sz w:val="32"/>
+          <w:szCs w:val="32"/>
+        </w:rPr>
+      </w:pPr>
+      <w:r>
+        <w:rPr>
+          <w:sz w:val="32"/>
+          <w:szCs w:val="32"/>
+        </w:rPr>
+        <w:t>G6: Users should be able to view reports that they have previously made</w:t>
       </w:r>
       <w:bookmarkStart w:id="0" w:name="_GoBack"/>
       <w:bookmarkEnd w:id="0"/>

</xml_diff>